<commit_message>
Add JSON converter and clean the code
</commit_message>
<xml_diff>
--- a/Documents/OihanaGarciaAnakabe_Partial_RUNTIME VERIFICATION FOR SPATIO-TEMPORAL PROPERTIES (WITH AGGREGATED OPERATORS).docx
+++ b/Documents/OihanaGarciaAnakabe_Partial_RUNTIME VERIFICATION FOR SPATIO-TEMPORAL PROPERTIES (WITH AGGREGATED OPERATORS).docx
@@ -861,7 +861,6 @@
                     </w:rPr>
                     <w:t xml:space="preserve"> </w:t>
                   </w:r>
-                  <w:proofErr w:type="spellStart"/>
                   <w:r>
                     <w:rPr>
                       <w:rFonts w:ascii="Arial" w:hAnsi="Arial" w:cs="Arial"/>
@@ -871,33 +870,8 @@
                       <w:szCs w:val="22"/>
                       <w:lang w:val="es-ES" w:eastAsia="es-ES"/>
                     </w:rPr>
-                    <w:t>Lanaren</w:t>
+                    <w:t>Lanaren izenburua</w:t>
                   </w:r>
-                  <w:proofErr w:type="spellEnd"/>
-                  <w:r>
-                    <w:rPr>
-                      <w:rFonts w:ascii="Arial" w:hAnsi="Arial" w:cs="Arial"/>
-                      <w:i/>
-                      <w:iCs/>
-                      <w:sz w:val="22"/>
-                      <w:szCs w:val="22"/>
-                      <w:lang w:val="es-ES" w:eastAsia="es-ES"/>
-                    </w:rPr>
-                    <w:t xml:space="preserve"> </w:t>
-                  </w:r>
-                  <w:proofErr w:type="spellStart"/>
-                  <w:r>
-                    <w:rPr>
-                      <w:rFonts w:ascii="Arial" w:hAnsi="Arial" w:cs="Arial"/>
-                      <w:i/>
-                      <w:iCs/>
-                      <w:sz w:val="22"/>
-                      <w:szCs w:val="22"/>
-                      <w:lang w:val="es-ES" w:eastAsia="es-ES"/>
-                    </w:rPr>
-                    <w:t>izenburua</w:t>
-                  </w:r>
-                  <w:proofErr w:type="spellEnd"/>
                   <w:r>
                     <w:rPr>
                       <w:rFonts w:ascii="Arial" w:hAnsi="Arial" w:cs="Arial"/>
@@ -905,19 +879,8 @@
                       <w:szCs w:val="22"/>
                       <w:lang w:val="es-ES" w:eastAsia="es-ES"/>
                     </w:rPr>
-                    <w:t xml:space="preserve"> Project </w:t>
+                    <w:t xml:space="preserve"> Project Topic</w:t>
                   </w:r>
-                  <w:proofErr w:type="spellStart"/>
-                  <w:r>
-                    <w:rPr>
-                      <w:rFonts w:ascii="Arial" w:hAnsi="Arial" w:cs="Arial"/>
-                      <w:sz w:val="22"/>
-                      <w:szCs w:val="22"/>
-                      <w:lang w:val="es-ES" w:eastAsia="es-ES"/>
-                    </w:rPr>
-                    <w:t>Topic</w:t>
-                  </w:r>
-                  <w:proofErr w:type="spellEnd"/>
                 </w:p>
                 <w:p>
                   <w:pPr>
@@ -978,11 +941,26 @@
                   </w:pPr>
                   <w:r>
                     <w:rPr>
+                      <w:color w:val="222222"/>
+                      <w:shd w:val="clear" w:color="auto" w:fill="FFFFFF"/>
+                    </w:rPr>
+                    <w:t>RUNTIME VERIFICATION FOR SPATIO-TEMPORAL PROPERTIES OVER IOT NETWORKS</w:t>
+                  </w:r>
+                  <w:r>
+                    <w:rPr>
                       <w:sz w:val="22"/>
                       <w:szCs w:val="22"/>
                       <w:lang w:eastAsia="en-US"/>
                     </w:rPr>
-                    <w:t xml:space="preserve">RUNTIME VERIFICATION FOR SPATIO-TEMPORAL PROPERTIES (WITH AGGREGATED OPERATORS) </w:t>
+                    <w:t xml:space="preserve"> </w:t>
+                  </w:r>
+                  <w:r>
+                    <w:rPr>
+                      <w:sz w:val="22"/>
+                      <w:szCs w:val="22"/>
+                      <w:lang w:eastAsia="en-US"/>
+                    </w:rPr>
+                    <w:t xml:space="preserve"> </w:t>
                   </w:r>
                   <w:r>
                     <w:rPr>
@@ -1334,7 +1312,6 @@
                     </w:rPr>
                     <w:t xml:space="preserve"> </w:t>
                   </w:r>
-                  <w:proofErr w:type="spellStart"/>
                   <w:r>
                     <w:rPr>
                       <w:rFonts w:ascii="Arial" w:hAnsi="Arial" w:cs="Arial"/>
@@ -1346,7 +1323,6 @@
                     </w:rPr>
                     <w:t>Egilea</w:t>
                   </w:r>
-                  <w:proofErr w:type="spellEnd"/>
                   <w:r>
                     <w:rPr>
                       <w:rFonts w:ascii="Arial" w:hAnsi="Arial" w:cs="Arial"/>
@@ -1374,7 +1350,6 @@
                     </w:rPr>
                     <w:br/>
                   </w:r>
-                  <w:proofErr w:type="spellStart"/>
                   <w:r>
                     <w:rPr>
                       <w:rFonts w:ascii="Arial" w:hAnsi="Arial" w:cs="Arial"/>
@@ -1386,7 +1361,6 @@
                     </w:rPr>
                     <w:t>Curso</w:t>
                   </w:r>
-                  <w:proofErr w:type="spellEnd"/>
                   <w:r>
                     <w:rPr>
                       <w:rFonts w:ascii="Arial" w:hAnsi="Arial" w:cs="Arial"/>
@@ -1396,7 +1370,6 @@
                     </w:rPr>
                     <w:t xml:space="preserve"> </w:t>
                   </w:r>
-                  <w:proofErr w:type="spellStart"/>
                   <w:r>
                     <w:rPr>
                       <w:rFonts w:ascii="Arial" w:hAnsi="Arial" w:cs="Arial"/>
@@ -1406,19 +1379,7 @@
                       <w:szCs w:val="20"/>
                       <w:lang w:eastAsia="es-ES"/>
                     </w:rPr>
-                    <w:t>Ikasturtea</w:t>
-                  </w:r>
-                  <w:proofErr w:type="spellEnd"/>
-                  <w:r>
-                    <w:rPr>
-                      <w:rFonts w:ascii="Arial" w:hAnsi="Arial" w:cs="Arial"/>
-                      <w:i/>
-                      <w:iCs/>
-                      <w:sz w:val="20"/>
-                      <w:szCs w:val="20"/>
-                      <w:lang w:eastAsia="es-ES"/>
-                    </w:rPr>
-                    <w:t xml:space="preserve"> </w:t>
+                    <w:t xml:space="preserve">Ikasturtea </w:t>
                   </w:r>
                   <w:r>
                     <w:rPr>
@@ -1573,7 +1534,6 @@
         </w:rPr>
         <w:br/>
       </w:r>
-      <w:proofErr w:type="spellStart"/>
       <w:r>
         <w:rPr>
           <w:rFonts w:ascii="Arial" w:hAnsi="Arial" w:cs="Arial"/>
@@ -1583,43 +1543,7 @@
           <w:szCs w:val="22"/>
           <w:lang w:val="es-ES" w:eastAsia="es-ES"/>
         </w:rPr>
-        <w:t>Egilearen</w:t>
-      </w:r>
-      <w:proofErr w:type="spellEnd"/>
-      <w:r>
-        <w:rPr>
-          <w:rFonts w:ascii="Arial" w:hAnsi="Arial" w:cs="Arial"/>
-          <w:i/>
-          <w:iCs/>
-          <w:sz w:val="22"/>
-          <w:szCs w:val="22"/>
-          <w:lang w:val="es-ES" w:eastAsia="es-ES"/>
-        </w:rPr>
-        <w:t xml:space="preserve"> </w:t>
-      </w:r>
-      <w:proofErr w:type="spellStart"/>
-      <w:r>
-        <w:rPr>
-          <w:rFonts w:ascii="Arial" w:hAnsi="Arial" w:cs="Arial"/>
-          <w:i/>
-          <w:iCs/>
-          <w:sz w:val="22"/>
-          <w:szCs w:val="22"/>
-          <w:lang w:val="es-ES" w:eastAsia="es-ES"/>
-        </w:rPr>
-        <w:t>izen-abizenak</w:t>
-      </w:r>
-      <w:proofErr w:type="spellEnd"/>
-      <w:r>
-        <w:rPr>
-          <w:rFonts w:ascii="Arial" w:hAnsi="Arial" w:cs="Arial"/>
-          <w:i/>
-          <w:iCs/>
-          <w:sz w:val="22"/>
-          <w:szCs w:val="22"/>
-          <w:lang w:val="es-ES" w:eastAsia="es-ES"/>
-        </w:rPr>
-        <w:t xml:space="preserve"> </w:t>
+        <w:t xml:space="preserve">Egilearen izen-abizenak </w:t>
       </w:r>
       <w:r>
         <w:rPr>
@@ -1629,66 +1553,7 @@
           <w:lang w:val="es-ES" w:eastAsia="es-ES"/>
         </w:rPr>
         <w:br/>
-      </w:r>
-      <w:proofErr w:type="spellStart"/>
-      <w:r>
-        <w:rPr>
-          <w:rFonts w:ascii="Arial" w:hAnsi="Arial" w:cs="Arial"/>
-          <w:sz w:val="22"/>
-          <w:szCs w:val="22"/>
-          <w:lang w:val="es-ES" w:eastAsia="es-ES"/>
-        </w:rPr>
-        <w:t>Author's</w:t>
-      </w:r>
-      <w:proofErr w:type="spellEnd"/>
-      <w:r>
-        <w:rPr>
-          <w:rFonts w:ascii="Arial" w:hAnsi="Arial" w:cs="Arial"/>
-          <w:sz w:val="22"/>
-          <w:szCs w:val="22"/>
-          <w:lang w:val="es-ES" w:eastAsia="es-ES"/>
-        </w:rPr>
-        <w:t xml:space="preserve"> </w:t>
-      </w:r>
-      <w:proofErr w:type="spellStart"/>
-      <w:r>
-        <w:rPr>
-          <w:rFonts w:ascii="Arial" w:hAnsi="Arial" w:cs="Arial"/>
-          <w:sz w:val="22"/>
-          <w:szCs w:val="22"/>
-          <w:lang w:val="es-ES" w:eastAsia="es-ES"/>
-        </w:rPr>
-        <w:t>name</w:t>
-      </w:r>
-      <w:proofErr w:type="spellEnd"/>
-      <w:r>
-        <w:rPr>
-          <w:rFonts w:ascii="Arial" w:hAnsi="Arial" w:cs="Arial"/>
-          <w:sz w:val="22"/>
-          <w:szCs w:val="22"/>
-          <w:lang w:val="es-ES" w:eastAsia="es-ES"/>
-        </w:rPr>
-        <w:t xml:space="preserve"> and </w:t>
-      </w:r>
-      <w:proofErr w:type="spellStart"/>
-      <w:r>
-        <w:rPr>
-          <w:rFonts w:ascii="Arial" w:hAnsi="Arial" w:cs="Arial"/>
-          <w:sz w:val="22"/>
-          <w:szCs w:val="22"/>
-          <w:lang w:val="es-ES" w:eastAsia="es-ES"/>
-        </w:rPr>
-        <w:t>surnames</w:t>
-      </w:r>
-      <w:proofErr w:type="spellEnd"/>
-      <w:r>
-        <w:rPr>
-          <w:rFonts w:ascii="Arial" w:hAnsi="Arial" w:cs="Arial"/>
-          <w:sz w:val="22"/>
-          <w:szCs w:val="22"/>
-          <w:lang w:val="es-ES" w:eastAsia="es-ES"/>
-        </w:rPr>
-        <w:t xml:space="preserve"> </w:t>
+        <w:t xml:space="preserve">Author's name and surnames </w:t>
       </w:r>
       <w:r>
         <w:rPr>
@@ -1747,7 +1612,6 @@
         </w:rPr>
         <w:br/>
       </w:r>
-      <w:proofErr w:type="spellStart"/>
       <w:r>
         <w:rPr>
           <w:rFonts w:ascii="Arial" w:hAnsi="Arial" w:cs="Arial"/>
@@ -1757,67 +1621,7 @@
           <w:szCs w:val="22"/>
           <w:lang w:val="es-ES" w:eastAsia="es-ES"/>
         </w:rPr>
-        <w:t>Zuzendariaren</w:t>
-      </w:r>
-      <w:proofErr w:type="spellEnd"/>
-      <w:r>
-        <w:rPr>
-          <w:rFonts w:ascii="Arial" w:hAnsi="Arial" w:cs="Arial"/>
-          <w:i/>
-          <w:iCs/>
-          <w:sz w:val="22"/>
-          <w:szCs w:val="22"/>
-          <w:lang w:val="es-ES" w:eastAsia="es-ES"/>
-        </w:rPr>
-        <w:t>/</w:t>
-      </w:r>
-      <w:proofErr w:type="spellStart"/>
-      <w:r>
-        <w:rPr>
-          <w:rFonts w:ascii="Arial" w:hAnsi="Arial" w:cs="Arial"/>
-          <w:i/>
-          <w:iCs/>
-          <w:sz w:val="22"/>
-          <w:szCs w:val="22"/>
-          <w:lang w:val="es-ES" w:eastAsia="es-ES"/>
-        </w:rPr>
-        <w:t>zuzendarien</w:t>
-      </w:r>
-      <w:proofErr w:type="spellEnd"/>
-      <w:r>
-        <w:rPr>
-          <w:rFonts w:ascii="Arial" w:hAnsi="Arial" w:cs="Arial"/>
-          <w:i/>
-          <w:iCs/>
-          <w:sz w:val="22"/>
-          <w:szCs w:val="22"/>
-          <w:lang w:val="es-ES" w:eastAsia="es-ES"/>
-        </w:rPr>
-        <w:t xml:space="preserve"> </w:t>
-      </w:r>
-      <w:proofErr w:type="spellStart"/>
-      <w:r>
-        <w:rPr>
-          <w:rFonts w:ascii="Arial" w:hAnsi="Arial" w:cs="Arial"/>
-          <w:i/>
-          <w:iCs/>
-          <w:sz w:val="22"/>
-          <w:szCs w:val="22"/>
-          <w:lang w:val="es-ES" w:eastAsia="es-ES"/>
-        </w:rPr>
-        <w:t>izen-abizenak</w:t>
-      </w:r>
-      <w:proofErr w:type="spellEnd"/>
-      <w:r>
-        <w:rPr>
-          <w:rFonts w:ascii="Arial" w:hAnsi="Arial" w:cs="Arial"/>
-          <w:i/>
-          <w:iCs/>
-          <w:sz w:val="22"/>
-          <w:szCs w:val="22"/>
-          <w:lang w:val="es-ES" w:eastAsia="es-ES"/>
-        </w:rPr>
-        <w:t xml:space="preserve"> </w:t>
+        <w:t xml:space="preserve">Zuzendariaren/zuzendarien izen-abizenak </w:t>
       </w:r>
       <w:r>
         <w:rPr>
@@ -1827,67 +1631,7 @@
           <w:lang w:val="es-ES" w:eastAsia="es-ES"/>
         </w:rPr>
         <w:br/>
-        <w:t xml:space="preserve">Project </w:t>
-      </w:r>
-      <w:proofErr w:type="spellStart"/>
-      <w:r>
-        <w:rPr>
-          <w:rFonts w:ascii="Arial" w:hAnsi="Arial" w:cs="Arial"/>
-          <w:sz w:val="22"/>
-          <w:szCs w:val="22"/>
-          <w:lang w:val="es-ES" w:eastAsia="es-ES"/>
-        </w:rPr>
-        <w:t>director's</w:t>
-      </w:r>
-      <w:proofErr w:type="spellEnd"/>
-      <w:r>
-        <w:rPr>
-          <w:rFonts w:ascii="Arial" w:hAnsi="Arial" w:cs="Arial"/>
-          <w:sz w:val="22"/>
-          <w:szCs w:val="22"/>
-          <w:lang w:val="es-ES" w:eastAsia="es-ES"/>
-        </w:rPr>
-        <w:t xml:space="preserve"> </w:t>
-      </w:r>
-      <w:proofErr w:type="spellStart"/>
-      <w:r>
-        <w:rPr>
-          <w:rFonts w:ascii="Arial" w:hAnsi="Arial" w:cs="Arial"/>
-          <w:sz w:val="22"/>
-          <w:szCs w:val="22"/>
-          <w:lang w:val="es-ES" w:eastAsia="es-ES"/>
-        </w:rPr>
-        <w:t>name</w:t>
-      </w:r>
-      <w:proofErr w:type="spellEnd"/>
-      <w:r>
-        <w:rPr>
-          <w:rFonts w:ascii="Arial" w:hAnsi="Arial" w:cs="Arial"/>
-          <w:sz w:val="22"/>
-          <w:szCs w:val="22"/>
-          <w:lang w:val="es-ES" w:eastAsia="es-ES"/>
-        </w:rPr>
-        <w:t xml:space="preserve"> and </w:t>
-      </w:r>
-      <w:proofErr w:type="spellStart"/>
-      <w:r>
-        <w:rPr>
-          <w:rFonts w:ascii="Arial" w:hAnsi="Arial" w:cs="Arial"/>
-          <w:sz w:val="22"/>
-          <w:szCs w:val="22"/>
-          <w:lang w:val="es-ES" w:eastAsia="es-ES"/>
-        </w:rPr>
-        <w:t>surnames</w:t>
-      </w:r>
-      <w:proofErr w:type="spellEnd"/>
-      <w:r>
-        <w:rPr>
-          <w:rFonts w:ascii="Arial" w:hAnsi="Arial" w:cs="Arial"/>
-          <w:sz w:val="22"/>
-          <w:szCs w:val="22"/>
-          <w:lang w:val="es-ES" w:eastAsia="es-ES"/>
-        </w:rPr>
-        <w:t xml:space="preserve"> </w:t>
+        <w:t xml:space="preserve">Project director's name and surnames </w:t>
       </w:r>
       <w:r>
         <w:rPr>
@@ -1956,79 +1700,7 @@
           <w:szCs w:val="22"/>
           <w:lang w:val="es-ES" w:eastAsia="es-ES"/>
         </w:rPr>
-        <w:t xml:space="preserve">Lana </w:t>
-      </w:r>
-      <w:proofErr w:type="spellStart"/>
-      <w:r>
-        <w:rPr>
-          <w:rFonts w:ascii="Arial" w:hAnsi="Arial" w:cs="Arial"/>
-          <w:i/>
-          <w:iCs/>
-          <w:sz w:val="22"/>
-          <w:szCs w:val="22"/>
-          <w:lang w:val="es-ES" w:eastAsia="es-ES"/>
-        </w:rPr>
-        <w:t>egin</w:t>
-      </w:r>
-      <w:proofErr w:type="spellEnd"/>
-      <w:r>
-        <w:rPr>
-          <w:rFonts w:ascii="Arial" w:hAnsi="Arial" w:cs="Arial"/>
-          <w:i/>
-          <w:iCs/>
-          <w:sz w:val="22"/>
-          <w:szCs w:val="22"/>
-          <w:lang w:val="es-ES" w:eastAsia="es-ES"/>
-        </w:rPr>
-        <w:t xml:space="preserve"> </w:t>
-      </w:r>
-      <w:proofErr w:type="spellStart"/>
-      <w:r>
-        <w:rPr>
-          <w:rFonts w:ascii="Arial" w:hAnsi="Arial" w:cs="Arial"/>
-          <w:i/>
-          <w:iCs/>
-          <w:sz w:val="22"/>
-          <w:szCs w:val="22"/>
-          <w:lang w:val="es-ES" w:eastAsia="es-ES"/>
-        </w:rPr>
-        <w:t>deneko</w:t>
-      </w:r>
-      <w:proofErr w:type="spellEnd"/>
-      <w:r>
-        <w:rPr>
-          <w:rFonts w:ascii="Arial" w:hAnsi="Arial" w:cs="Arial"/>
-          <w:i/>
-          <w:iCs/>
-          <w:sz w:val="22"/>
-          <w:szCs w:val="22"/>
-          <w:lang w:val="es-ES" w:eastAsia="es-ES"/>
-        </w:rPr>
-        <w:t xml:space="preserve"> </w:t>
-      </w:r>
-      <w:proofErr w:type="spellStart"/>
-      <w:r>
-        <w:rPr>
-          <w:rFonts w:ascii="Arial" w:hAnsi="Arial" w:cs="Arial"/>
-          <w:i/>
-          <w:iCs/>
-          <w:sz w:val="22"/>
-          <w:szCs w:val="22"/>
-          <w:lang w:val="es-ES" w:eastAsia="es-ES"/>
-        </w:rPr>
-        <w:t>lekua</w:t>
-      </w:r>
-      <w:proofErr w:type="spellEnd"/>
-      <w:r>
-        <w:rPr>
-          <w:rFonts w:ascii="Arial" w:hAnsi="Arial" w:cs="Arial"/>
-          <w:i/>
-          <w:iCs/>
-          <w:sz w:val="22"/>
-          <w:szCs w:val="22"/>
-          <w:lang w:val="es-ES" w:eastAsia="es-ES"/>
-        </w:rPr>
-        <w:t xml:space="preserve"> </w:t>
+        <w:t xml:space="preserve">Lana egin deneko lekua </w:t>
       </w:r>
       <w:r>
         <w:rPr>
@@ -2038,127 +1710,7 @@
           <w:lang w:val="es-ES" w:eastAsia="es-ES"/>
         </w:rPr>
         <w:br/>
-        <w:t xml:space="preserve">Company </w:t>
-      </w:r>
-      <w:proofErr w:type="spellStart"/>
-      <w:r>
-        <w:rPr>
-          <w:rFonts w:ascii="Arial" w:hAnsi="Arial" w:cs="Arial"/>
-          <w:sz w:val="22"/>
-          <w:szCs w:val="22"/>
-          <w:lang w:val="es-ES" w:eastAsia="es-ES"/>
-        </w:rPr>
-        <w:t>where</w:t>
-      </w:r>
-      <w:proofErr w:type="spellEnd"/>
-      <w:r>
-        <w:rPr>
-          <w:rFonts w:ascii="Arial" w:hAnsi="Arial" w:cs="Arial"/>
-          <w:sz w:val="22"/>
-          <w:szCs w:val="22"/>
-          <w:lang w:val="es-ES" w:eastAsia="es-ES"/>
-        </w:rPr>
-        <w:t xml:space="preserve"> </w:t>
-      </w:r>
-      <w:proofErr w:type="spellStart"/>
-      <w:r>
-        <w:rPr>
-          <w:rFonts w:ascii="Arial" w:hAnsi="Arial" w:cs="Arial"/>
-          <w:sz w:val="22"/>
-          <w:szCs w:val="22"/>
-          <w:lang w:val="es-ES" w:eastAsia="es-ES"/>
-        </w:rPr>
-        <w:t>the</w:t>
-      </w:r>
-      <w:proofErr w:type="spellEnd"/>
-      <w:r>
-        <w:rPr>
-          <w:rFonts w:ascii="Arial" w:hAnsi="Arial" w:cs="Arial"/>
-          <w:sz w:val="22"/>
-          <w:szCs w:val="22"/>
-          <w:lang w:val="es-ES" w:eastAsia="es-ES"/>
-        </w:rPr>
-        <w:t xml:space="preserve"> </w:t>
-      </w:r>
-      <w:proofErr w:type="spellStart"/>
-      <w:r>
-        <w:rPr>
-          <w:rFonts w:ascii="Arial" w:hAnsi="Arial" w:cs="Arial"/>
-          <w:sz w:val="22"/>
-          <w:szCs w:val="22"/>
-          <w:lang w:val="es-ES" w:eastAsia="es-ES"/>
-        </w:rPr>
-        <w:t>project</w:t>
-      </w:r>
-      <w:proofErr w:type="spellEnd"/>
-      <w:r>
-        <w:rPr>
-          <w:rFonts w:ascii="Arial" w:hAnsi="Arial" w:cs="Arial"/>
-          <w:sz w:val="22"/>
-          <w:szCs w:val="22"/>
-          <w:lang w:val="es-ES" w:eastAsia="es-ES"/>
-        </w:rPr>
-        <w:t xml:space="preserve"> </w:t>
-      </w:r>
-      <w:proofErr w:type="spellStart"/>
-      <w:r>
-        <w:rPr>
-          <w:rFonts w:ascii="Arial" w:hAnsi="Arial" w:cs="Arial"/>
-          <w:sz w:val="22"/>
-          <w:szCs w:val="22"/>
-          <w:lang w:val="es-ES" w:eastAsia="es-ES"/>
-        </w:rPr>
-        <w:t>is</w:t>
-      </w:r>
-      <w:proofErr w:type="spellEnd"/>
-      <w:r>
-        <w:rPr>
-          <w:rFonts w:ascii="Arial" w:hAnsi="Arial" w:cs="Arial"/>
-          <w:sz w:val="22"/>
-          <w:szCs w:val="22"/>
-          <w:lang w:val="es-ES" w:eastAsia="es-ES"/>
-        </w:rPr>
-        <w:t xml:space="preserve"> </w:t>
-      </w:r>
-      <w:proofErr w:type="spellStart"/>
-      <w:r>
-        <w:rPr>
-          <w:rFonts w:ascii="Arial" w:hAnsi="Arial" w:cs="Arial"/>
-          <w:sz w:val="22"/>
-          <w:szCs w:val="22"/>
-          <w:lang w:val="es-ES" w:eastAsia="es-ES"/>
-        </w:rPr>
-        <w:t>being</w:t>
-      </w:r>
-      <w:proofErr w:type="spellEnd"/>
-      <w:r>
-        <w:rPr>
-          <w:rFonts w:ascii="Arial" w:hAnsi="Arial" w:cs="Arial"/>
-          <w:sz w:val="22"/>
-          <w:szCs w:val="22"/>
-          <w:lang w:val="es-ES" w:eastAsia="es-ES"/>
-        </w:rPr>
-        <w:t xml:space="preserve"> </w:t>
-      </w:r>
-      <w:proofErr w:type="spellStart"/>
-      <w:r>
-        <w:rPr>
-          <w:rFonts w:ascii="Arial" w:hAnsi="Arial" w:cs="Arial"/>
-          <w:sz w:val="22"/>
-          <w:szCs w:val="22"/>
-          <w:lang w:val="es-ES" w:eastAsia="es-ES"/>
-        </w:rPr>
-        <w:t>developed</w:t>
-      </w:r>
-      <w:proofErr w:type="spellEnd"/>
-      <w:r>
-        <w:rPr>
-          <w:rFonts w:ascii="Arial" w:hAnsi="Arial" w:cs="Arial"/>
-          <w:sz w:val="22"/>
-          <w:szCs w:val="22"/>
-          <w:lang w:val="es-ES" w:eastAsia="es-ES"/>
-        </w:rPr>
-        <w:t xml:space="preserve"> </w:t>
+        <w:t xml:space="preserve">Company where the project is being developed </w:t>
       </w:r>
       <w:r>
         <w:rPr>
@@ -2217,7 +1769,6 @@
         </w:rPr>
         <w:br/>
       </w:r>
-      <w:proofErr w:type="spellStart"/>
       <w:r>
         <w:rPr>
           <w:rFonts w:ascii="Arial" w:hAnsi="Arial" w:cs="Arial"/>
@@ -2227,19 +1778,7 @@
           <w:szCs w:val="22"/>
           <w:lang w:val="es-ES" w:eastAsia="es-ES"/>
         </w:rPr>
-        <w:t>Ikasturtea</w:t>
-      </w:r>
-      <w:proofErr w:type="spellEnd"/>
-      <w:r>
-        <w:rPr>
-          <w:rFonts w:ascii="Arial" w:hAnsi="Arial" w:cs="Arial"/>
-          <w:i/>
-          <w:iCs/>
-          <w:sz w:val="22"/>
-          <w:szCs w:val="22"/>
-          <w:lang w:val="es-ES" w:eastAsia="es-ES"/>
-        </w:rPr>
-        <w:t xml:space="preserve"> </w:t>
+        <w:t xml:space="preserve">Ikasturtea </w:t>
       </w:r>
       <w:r>
         <w:rPr>
@@ -2249,46 +1788,7 @@
           <w:lang w:val="es-ES" w:eastAsia="es-ES"/>
         </w:rPr>
         <w:br/>
-      </w:r>
-      <w:proofErr w:type="spellStart"/>
-      <w:r>
-        <w:rPr>
-          <w:rFonts w:ascii="Arial" w:hAnsi="Arial" w:cs="Arial"/>
-          <w:sz w:val="22"/>
-          <w:szCs w:val="22"/>
-          <w:lang w:val="es-ES" w:eastAsia="es-ES"/>
-        </w:rPr>
-        <w:t>Academic</w:t>
-      </w:r>
-      <w:proofErr w:type="spellEnd"/>
-      <w:r>
-        <w:rPr>
-          <w:rFonts w:ascii="Arial" w:hAnsi="Arial" w:cs="Arial"/>
-          <w:sz w:val="22"/>
-          <w:szCs w:val="22"/>
-          <w:lang w:val="es-ES" w:eastAsia="es-ES"/>
-        </w:rPr>
-        <w:t xml:space="preserve"> </w:t>
-      </w:r>
-      <w:proofErr w:type="spellStart"/>
-      <w:r>
-        <w:rPr>
-          <w:rFonts w:ascii="Arial" w:hAnsi="Arial" w:cs="Arial"/>
-          <w:sz w:val="22"/>
-          <w:szCs w:val="22"/>
-          <w:lang w:val="es-ES" w:eastAsia="es-ES"/>
-        </w:rPr>
-        <w:t>year</w:t>
-      </w:r>
-      <w:proofErr w:type="spellEnd"/>
-      <w:r>
-        <w:rPr>
-          <w:rFonts w:ascii="Arial" w:hAnsi="Arial" w:cs="Arial"/>
-          <w:sz w:val="22"/>
-          <w:szCs w:val="22"/>
-          <w:lang w:val="es-ES" w:eastAsia="es-ES"/>
-        </w:rPr>
-        <w:t xml:space="preserve"> </w:t>
+        <w:t xml:space="preserve">Academic year </w:t>
       </w:r>
       <w:r>
         <w:rPr>
@@ -2343,7 +1843,7 @@
       <w:r>
         <w:fldChar w:fldCharType="separate"/>
       </w:r>
-      <w:hyperlink w:anchor="_Toc95238647" w:history="1">
+      <w:hyperlink w:anchor="_Toc95319144" w:history="1">
         <w:r>
           <w:rPr>
             <w:rStyle w:val="Hipervnculo"/>
@@ -2387,7 +1887,7 @@
             <w:noProof/>
             <w:webHidden/>
           </w:rPr>
-          <w:instrText xml:space="preserve"> PAGEREF _Toc95238647 \h </w:instrText>
+          <w:instrText xml:space="preserve"> PAGEREF _Toc95319144 \h </w:instrText>
         </w:r>
         <w:r>
           <w:rPr>
@@ -2433,7 +1933,7 @@
           <w:lang w:val="es-ES" w:eastAsia="es-ES"/>
         </w:rPr>
       </w:pPr>
-      <w:hyperlink w:anchor="_Toc95238648" w:history="1">
+      <w:hyperlink w:anchor="_Toc95319145" w:history="1">
         <w:r>
           <w:rPr>
             <w:rStyle w:val="Hipervnculo"/>
@@ -2477,7 +1977,7 @@
             <w:noProof/>
             <w:webHidden/>
           </w:rPr>
-          <w:instrText xml:space="preserve"> PAGEREF _Toc95238648 \h </w:instrText>
+          <w:instrText xml:space="preserve"> PAGEREF _Toc95319145 \h </w:instrText>
         </w:r>
         <w:r>
           <w:rPr>
@@ -2523,7 +2023,7 @@
           <w:lang w:val="es-ES" w:eastAsia="es-ES"/>
         </w:rPr>
       </w:pPr>
-      <w:hyperlink w:anchor="_Toc95238649" w:history="1">
+      <w:hyperlink w:anchor="_Toc95319146" w:history="1">
         <w:r>
           <w:rPr>
             <w:rStyle w:val="Hipervnculo"/>
@@ -2567,7 +2067,7 @@
             <w:noProof/>
             <w:webHidden/>
           </w:rPr>
-          <w:instrText xml:space="preserve"> PAGEREF _Toc95238649 \h </w:instrText>
+          <w:instrText xml:space="preserve"> PAGEREF _Toc95319146 \h </w:instrText>
         </w:r>
         <w:r>
           <w:rPr>
@@ -2613,7 +2113,7 @@
           <w:lang w:val="es-ES" w:eastAsia="es-ES"/>
         </w:rPr>
       </w:pPr>
-      <w:hyperlink w:anchor="_Toc95238650" w:history="1">
+      <w:hyperlink w:anchor="_Toc95319147" w:history="1">
         <w:r>
           <w:rPr>
             <w:rStyle w:val="Hipervnculo"/>
@@ -2657,7 +2157,7 @@
             <w:noProof/>
             <w:webHidden/>
           </w:rPr>
-          <w:instrText xml:space="preserve"> PAGEREF _Toc95238650 \h </w:instrText>
+          <w:instrText xml:space="preserve"> PAGEREF _Toc95319147 \h </w:instrText>
         </w:r>
         <w:r>
           <w:rPr>
@@ -2702,7 +2202,7 @@
           <w:lang w:val="es-ES" w:eastAsia="es-ES"/>
         </w:rPr>
       </w:pPr>
-      <w:hyperlink w:anchor="_Toc95238651" w:history="1">
+      <w:hyperlink w:anchor="_Toc95319148" w:history="1">
         <w:r>
           <w:rPr>
             <w:rStyle w:val="Hipervnculo"/>
@@ -2745,7 +2245,7 @@
             <w:noProof/>
             <w:webHidden/>
           </w:rPr>
-          <w:instrText xml:space="preserve"> PAGEREF _Toc95238651 \h </w:instrText>
+          <w:instrText xml:space="preserve"> PAGEREF _Toc95319148 \h </w:instrText>
         </w:r>
         <w:r>
           <w:rPr>
@@ -2790,7 +2290,7 @@
           <w:lang w:val="es-ES" w:eastAsia="es-ES"/>
         </w:rPr>
       </w:pPr>
-      <w:hyperlink w:anchor="_Toc95238652" w:history="1">
+      <w:hyperlink w:anchor="_Toc95319149" w:history="1">
         <w:r>
           <w:rPr>
             <w:rStyle w:val="Hipervnculo"/>
@@ -2833,7 +2333,7 @@
             <w:noProof/>
             <w:webHidden/>
           </w:rPr>
-          <w:instrText xml:space="preserve"> PAGEREF _Toc95238652 \h </w:instrText>
+          <w:instrText xml:space="preserve"> PAGEREF _Toc95319149 \h </w:instrText>
         </w:r>
         <w:r>
           <w:rPr>
@@ -2878,7 +2378,7 @@
           <w:lang w:val="es-ES" w:eastAsia="es-ES"/>
         </w:rPr>
       </w:pPr>
-      <w:hyperlink w:anchor="_Toc95238653" w:history="1">
+      <w:hyperlink w:anchor="_Toc95319150" w:history="1">
         <w:r>
           <w:rPr>
             <w:rStyle w:val="Hipervnculo"/>
@@ -2921,7 +2421,7 @@
             <w:noProof/>
             <w:webHidden/>
           </w:rPr>
-          <w:instrText xml:space="preserve"> PAGEREF _Toc95238653 \h </w:instrText>
+          <w:instrText xml:space="preserve"> PAGEREF _Toc95319150 \h </w:instrText>
         </w:r>
         <w:r>
           <w:rPr>
@@ -2966,7 +2466,7 @@
           <w:lang w:val="es-ES" w:eastAsia="es-ES"/>
         </w:rPr>
       </w:pPr>
-      <w:hyperlink w:anchor="_Toc95238654" w:history="1">
+      <w:hyperlink w:anchor="_Toc95319151" w:history="1">
         <w:r>
           <w:rPr>
             <w:rStyle w:val="Hipervnculo"/>
@@ -3009,7 +2509,7 @@
             <w:noProof/>
             <w:webHidden/>
           </w:rPr>
-          <w:instrText xml:space="preserve"> PAGEREF _Toc95238654 \h </w:instrText>
+          <w:instrText xml:space="preserve"> PAGEREF _Toc95319151 \h </w:instrText>
         </w:r>
         <w:r>
           <w:rPr>
@@ -3055,7 +2555,7 @@
           <w:lang w:val="es-ES" w:eastAsia="es-ES"/>
         </w:rPr>
       </w:pPr>
-      <w:hyperlink w:anchor="_Toc95238655" w:history="1">
+      <w:hyperlink w:anchor="_Toc95319152" w:history="1">
         <w:r>
           <w:rPr>
             <w:rStyle w:val="Hipervnculo"/>
@@ -3099,7 +2599,7 @@
             <w:noProof/>
             <w:webHidden/>
           </w:rPr>
-          <w:instrText xml:space="preserve"> PAGEREF _Toc95238655 \h </w:instrText>
+          <w:instrText xml:space="preserve"> PAGEREF _Toc95319152 \h </w:instrText>
         </w:r>
         <w:r>
           <w:rPr>
@@ -3144,7 +2644,7 @@
           <w:lang w:val="es-ES" w:eastAsia="es-ES"/>
         </w:rPr>
       </w:pPr>
-      <w:hyperlink w:anchor="_Toc95238656" w:history="1">
+      <w:hyperlink w:anchor="_Toc95319153" w:history="1">
         <w:r>
           <w:rPr>
             <w:rStyle w:val="Hipervnculo"/>
@@ -3187,7 +2687,7 @@
             <w:noProof/>
             <w:webHidden/>
           </w:rPr>
-          <w:instrText xml:space="preserve"> PAGEREF _Toc95238656 \h </w:instrText>
+          <w:instrText xml:space="preserve"> PAGEREF _Toc95319153 \h </w:instrText>
         </w:r>
         <w:r>
           <w:rPr>
@@ -3232,7 +2732,7 @@
           <w:lang w:val="es-ES" w:eastAsia="es-ES"/>
         </w:rPr>
       </w:pPr>
-      <w:hyperlink w:anchor="_Toc95238657" w:history="1">
+      <w:hyperlink w:anchor="_Toc95319154" w:history="1">
         <w:r>
           <w:rPr>
             <w:rStyle w:val="Hipervnculo"/>
@@ -3275,7 +2775,7 @@
             <w:noProof/>
             <w:webHidden/>
           </w:rPr>
-          <w:instrText xml:space="preserve"> PAGEREF _Toc95238657 \h </w:instrText>
+          <w:instrText xml:space="preserve"> PAGEREF _Toc95319154 \h </w:instrText>
         </w:r>
         <w:r>
           <w:rPr>
@@ -3320,7 +2820,7 @@
           <w:lang w:val="es-ES" w:eastAsia="es-ES"/>
         </w:rPr>
       </w:pPr>
-      <w:hyperlink w:anchor="_Toc95238658" w:history="1">
+      <w:hyperlink w:anchor="_Toc95319155" w:history="1">
         <w:r>
           <w:rPr>
             <w:rStyle w:val="Hipervnculo"/>
@@ -3363,7 +2863,7 @@
             <w:noProof/>
             <w:webHidden/>
           </w:rPr>
-          <w:instrText xml:space="preserve"> PAGEREF _Toc95238658 \h </w:instrText>
+          <w:instrText xml:space="preserve"> PAGEREF _Toc95319155 \h </w:instrText>
         </w:r>
         <w:r>
           <w:rPr>
@@ -3408,7 +2908,7 @@
           <w:lang w:val="es-ES" w:eastAsia="es-ES"/>
         </w:rPr>
       </w:pPr>
-      <w:hyperlink w:anchor="_Toc95238659" w:history="1">
+      <w:hyperlink w:anchor="_Toc95319156" w:history="1">
         <w:r>
           <w:rPr>
             <w:rStyle w:val="Hipervnculo"/>
@@ -3451,7 +2951,7 @@
             <w:noProof/>
             <w:webHidden/>
           </w:rPr>
-          <w:instrText xml:space="preserve"> PAGEREF _Toc95238659 \h </w:instrText>
+          <w:instrText xml:space="preserve"> PAGEREF _Toc95319156 \h </w:instrText>
         </w:r>
         <w:r>
           <w:rPr>
@@ -3496,7 +2996,7 @@
           <w:lang w:val="es-ES" w:eastAsia="es-ES"/>
         </w:rPr>
       </w:pPr>
-      <w:hyperlink w:anchor="_Toc95238660" w:history="1">
+      <w:hyperlink w:anchor="_Toc95319157" w:history="1">
         <w:r>
           <w:rPr>
             <w:rStyle w:val="Hipervnculo"/>
@@ -3539,7 +3039,7 @@
             <w:noProof/>
             <w:webHidden/>
           </w:rPr>
-          <w:instrText xml:space="preserve"> PAGEREF _Toc95238660 \h </w:instrText>
+          <w:instrText xml:space="preserve"> PAGEREF _Toc95319157 \h </w:instrText>
         </w:r>
         <w:r>
           <w:rPr>
@@ -3585,7 +3085,7 @@
           <w:lang w:val="es-ES" w:eastAsia="es-ES"/>
         </w:rPr>
       </w:pPr>
-      <w:hyperlink w:anchor="_Toc95238661" w:history="1">
+      <w:hyperlink w:anchor="_Toc95319158" w:history="1">
         <w:r>
           <w:rPr>
             <w:rStyle w:val="Hipervnculo"/>
@@ -3629,7 +3129,7 @@
             <w:noProof/>
             <w:webHidden/>
           </w:rPr>
-          <w:instrText xml:space="preserve"> PAGEREF _Toc95238661 \h </w:instrText>
+          <w:instrText xml:space="preserve"> PAGEREF _Toc95319158 \h </w:instrText>
         </w:r>
         <w:r>
           <w:rPr>
@@ -3675,7 +3175,7 @@
           <w:lang w:val="es-ES" w:eastAsia="es-ES"/>
         </w:rPr>
       </w:pPr>
-      <w:hyperlink w:anchor="_Toc95238662" w:history="1">
+      <w:hyperlink w:anchor="_Toc95319159" w:history="1">
         <w:r>
           <w:rPr>
             <w:rStyle w:val="Hipervnculo"/>
@@ -3719,7 +3219,7 @@
             <w:noProof/>
             <w:webHidden/>
           </w:rPr>
-          <w:instrText xml:space="preserve"> PAGEREF _Toc95238662 \h </w:instrText>
+          <w:instrText xml:space="preserve"> PAGEREF _Toc95319159 \h </w:instrText>
         </w:r>
         <w:r>
           <w:rPr>
@@ -3765,7 +3265,7 @@
           <w:lang w:val="es-ES" w:eastAsia="es-ES"/>
         </w:rPr>
       </w:pPr>
-      <w:hyperlink w:anchor="_Toc95238663" w:history="1">
+      <w:hyperlink w:anchor="_Toc95319160" w:history="1">
         <w:r>
           <w:rPr>
             <w:rStyle w:val="Hipervnculo"/>
@@ -3809,7 +3309,7 @@
             <w:noProof/>
             <w:webHidden/>
           </w:rPr>
-          <w:instrText xml:space="preserve"> PAGEREF _Toc95238663 \h </w:instrText>
+          <w:instrText xml:space="preserve"> PAGEREF _Toc95319160 \h </w:instrText>
         </w:r>
         <w:r>
           <w:rPr>
@@ -3855,7 +3355,7 @@
           <w:lang w:val="es-ES" w:eastAsia="es-ES"/>
         </w:rPr>
       </w:pPr>
-      <w:hyperlink w:anchor="_Toc95238664" w:history="1">
+      <w:hyperlink w:anchor="_Toc95319161" w:history="1">
         <w:r>
           <w:rPr>
             <w:rStyle w:val="Hipervnculo"/>
@@ -3899,7 +3399,7 @@
             <w:noProof/>
             <w:webHidden/>
           </w:rPr>
-          <w:instrText xml:space="preserve"> PAGEREF _Toc95238664 \h </w:instrText>
+          <w:instrText xml:space="preserve"> PAGEREF _Toc95319161 \h </w:instrText>
         </w:r>
         <w:r>
           <w:rPr>
@@ -3945,7 +3445,7 @@
           <w:lang w:val="es-ES" w:eastAsia="es-ES"/>
         </w:rPr>
       </w:pPr>
-      <w:hyperlink w:anchor="_Toc95238665" w:history="1">
+      <w:hyperlink w:anchor="_Toc95319162" w:history="1">
         <w:r>
           <w:rPr>
             <w:rStyle w:val="Hipervnculo"/>
@@ -3989,7 +3489,7 @@
             <w:noProof/>
             <w:webHidden/>
           </w:rPr>
-          <w:instrText xml:space="preserve"> PAGEREF _Toc95238665 \h </w:instrText>
+          <w:instrText xml:space="preserve"> PAGEREF _Toc95319162 \h </w:instrText>
         </w:r>
         <w:r>
           <w:rPr>
@@ -4051,7 +3551,7 @@
       <w:pPr>
         <w:pStyle w:val="Ttulo1"/>
       </w:pPr>
-      <w:bookmarkStart w:id="0" w:name="_Toc95238647"/>
+      <w:bookmarkStart w:id="0" w:name="_Toc95319144"/>
       <w:r>
         <w:lastRenderedPageBreak/>
         <w:t>Description</w:t>
@@ -4066,35 +3566,34 @@
         </w:rPr>
       </w:pPr>
       <w:r>
-        <w:t>IoT (Internet of Things) is the connection of millions of smart devices and sensors connected to the internet.</w:t>
+        <w:t>IoT (Internet of Things) is the area of computer science that collects the challenges of connecting millions of smart devices and sensors and making them accessible via internet</w:t>
+      </w:r>
+      <w:r>
+        <w:t>.</w:t>
       </w:r>
       <w:r>
         <w:t xml:space="preserve"> </w:t>
       </w:r>
       <w:r>
+        <w:t>This field is growing rapidly</w:t>
+      </w:r>
+      <w:r>
+        <w:t xml:space="preserve">, it is estimated that by the end of 2022 there will be 42.56 billion </w:t>
+      </w:r>
+      <w:r>
+        <w:t xml:space="preserve">connected </w:t>
+      </w:r>
+      <w:r>
+        <w:t>devices</w:t>
+      </w:r>
+      <w:r>
         <w:t xml:space="preserve"> </w:t>
-      </w:r>
-      <w:r>
-        <w:t>This field is growing rapidly</w:t>
-      </w:r>
-      <w:r>
-        <w:t xml:space="preserve">, it is estimated that by the end of 2022 there will be 42.56 billion </w:t>
-      </w:r>
-      <w:r>
-        <w:t xml:space="preserve">connected </w:t>
-      </w:r>
-      <w:r>
-        <w:t>devices</w:t>
-      </w:r>
-      <w:r>
-        <w:t>.</w:t>
       </w:r>
       <w:sdt>
         <w:sdtPr>
           <w:id w:val="1227110650"/>
           <w:citation/>
         </w:sdtPr>
-        <w:sdtEndPr/>
         <w:sdtContent>
           <w:r>
             <w:fldChar w:fldCharType="begin"/>
@@ -4123,6 +3622,9 @@
         </w:sdtContent>
       </w:sdt>
       <w:r>
+        <w:t>.</w:t>
+      </w:r>
+      <w:r>
         <w:rPr>
           <w:highlight w:val="yellow"/>
         </w:rPr>
@@ -4135,56 +3637,25 @@
         <w:ind w:firstLine="0"/>
       </w:pPr>
       <w:r>
-        <w:t xml:space="preserve">In </w:t>
-      </w:r>
-      <w:r>
-        <w:t>Cyber Physical Systems</w:t>
+        <w:t xml:space="preserve">Among the systems that can exploit an IoT infrastructure, </w:t>
+      </w:r>
+      <w:r>
+        <w:t>a noteworthy</w:t>
       </w:r>
       <w:r>
         <w:t xml:space="preserve"> </w:t>
       </w:r>
       <w:r>
-        <w:t>(CPS)</w:t>
-      </w:r>
-      <w:r>
-        <w:t xml:space="preserve"> physical systems are monitored and/or controlled by a computational core.</w:t>
+        <w:t>category is Cyber Physical Systems (CPS), where physical systems are monitored and/or controlled by a computational core</w:t>
       </w:r>
       <w:r>
         <w:t xml:space="preserve"> </w:t>
-      </w:r>
-      <w:r>
-        <w:t>Interacting with networks, they m</w:t>
-      </w:r>
-      <w:r>
-        <w:t>ea</w:t>
-      </w:r>
-      <w:r>
-        <w:t>sure</w:t>
-      </w:r>
-      <w:r>
-        <w:t xml:space="preserve"> the </w:t>
-      </w:r>
-      <w:r>
-        <w:t>evolution in time</w:t>
-      </w:r>
-      <w:r>
-        <w:t xml:space="preserve"> of physical quantities </w:t>
-      </w:r>
-      <w:r>
-        <w:t>detected</w:t>
-      </w:r>
-      <w:r>
-        <w:t xml:space="preserve"> by sensors</w:t>
-      </w:r>
-      <w:r>
-        <w:t>.</w:t>
       </w:r>
       <w:sdt>
         <w:sdtPr>
           <w:id w:val="-106421343"/>
           <w:citation/>
         </w:sdtPr>
-        <w:sdtEndPr/>
         <w:sdtContent>
           <w:r>
             <w:fldChar w:fldCharType="begin"/>
@@ -4213,6 +3684,9 @@
         </w:sdtContent>
       </w:sdt>
       <w:r>
+        <w:t>.</w:t>
+      </w:r>
+      <w:r>
         <w:t xml:space="preserve"> </w:t>
       </w:r>
       <w:r>
@@ -4239,23 +3713,7 @@
           <w:sz w:val="19"/>
           <w:szCs w:val="19"/>
         </w:rPr>
-        <w:t xml:space="preserve">"Cyber-Physical Systems are engineering, physical and biological systems whose operations are integrated, monitored, and/or controlled by a computational core. Components are networked at every scale. Computing is deeply embedded into every physical component, possibly even into materials. The computational core is an embedded system, usually demands real-time response, and is most often distributed. The </w:t>
-      </w:r>
-      <w:proofErr w:type="spellStart"/>
-      <w:r>
-        <w:rPr>
-          <w:sz w:val="19"/>
-          <w:szCs w:val="19"/>
-        </w:rPr>
-        <w:t>behavior</w:t>
-      </w:r>
-      <w:proofErr w:type="spellEnd"/>
-      <w:r>
-        <w:rPr>
-          <w:sz w:val="19"/>
-          <w:szCs w:val="19"/>
-        </w:rPr>
-        <w:t xml:space="preserve"> of a cyber-physical system is a fully-integrated hybridisation of computational (logical) and physical action."</w:t>
+        <w:t>"Cyber-Physical Systems are engineering, physical and biological systems whose operations are integrated, monitored, and/or controlled by a computational core. Components are networked at every scale. Computing is deeply embedded into every physical component, possibly even into materials. The computational core is an embedded system, usually demands real-time response, and is most often distributed. The behavior of a cyber-physical system is a fully-integrated hybridisation of computational (logical) and physical action."</w:t>
       </w:r>
     </w:p>
     <w:p>
@@ -4281,7 +3739,43 @@
         <w:ind w:firstLine="0"/>
       </w:pPr>
       <w:r>
-        <w:t>Runtime verification (RV) observes information from a system while it is operating and analysing the behaviour to detect if it satisfies or violates some properties.</w:t>
+        <w:t>Monitoring is an activity relate</w:t>
+      </w:r>
+      <w:r>
+        <w:t>d</w:t>
+      </w:r>
+      <w:r>
+        <w:t xml:space="preserve"> to the </w:t>
+      </w:r>
+      <w:r>
+        <w:t>wider</w:t>
+      </w:r>
+      <w:r>
+        <w:t xml:space="preserve"> category of Runtime Verification (RV), which </w:t>
+      </w:r>
+      <w:r>
+        <w:t>purpose is to</w:t>
+      </w:r>
+      <w:r>
+        <w:t xml:space="preserve"> observ</w:t>
+      </w:r>
+      <w:r>
+        <w:t>e</w:t>
+      </w:r>
+      <w:r>
+        <w:t xml:space="preserve"> </w:t>
+      </w:r>
+      <w:r>
+        <w:t xml:space="preserve">information from a system while it is operating and </w:t>
+      </w:r>
+      <w:r>
+        <w:t>analyse</w:t>
+      </w:r>
+      <w:r>
+        <w:t xml:space="preserve"> the behaviour to detect if it satisfies or violates some properties</w:t>
+      </w:r>
+      <w:r>
+        <w:t xml:space="preserve"> </w:t>
       </w:r>
       <w:sdt>
         <w:sdtPr>
@@ -4315,6 +3809,9 @@
           </w:r>
         </w:sdtContent>
       </w:sdt>
+      <w:r>
+        <w:t>.</w:t>
+      </w:r>
     </w:p>
     <w:p>
       <w:pPr>
@@ -4437,18 +3934,16 @@
         <w:ind w:firstLine="0"/>
       </w:pPr>
       <w:r>
-        <w:t xml:space="preserve">This project consists of an implementation of a service to monitor data collected by sensors at runtime. </w:t>
-      </w:r>
-      <w:r>
-        <w:t xml:space="preserve">It is closely related to some aspects of Helen Gill’s definition. The IoT devices are in the physical part where they are spatially distributed and networked. The data will be collected both across space and time. One main task of the project is to connect the sensors with the monitor so they can share information (i.e., networking). Finally, this data will be sent to </w:t>
-      </w:r>
-      <w:proofErr w:type="spellStart"/>
-      <w:r>
-        <w:t>MoonLight</w:t>
-      </w:r>
-      <w:proofErr w:type="spellEnd"/>
-      <w:r>
-        <w:t xml:space="preserve"> to monitor everything in real-time.</w:t>
+        <w:t xml:space="preserve">This project </w:t>
+      </w:r>
+      <w:r>
+        <w:t>focuses precisely on the challenges when doing monitoring on CPS over IoT, and provides</w:t>
+      </w:r>
+      <w:r>
+        <w:t xml:space="preserve"> an implementation of a service to monitor data collected by sensors at runtime. </w:t>
+      </w:r>
+      <w:r>
+        <w:t>It is closely related to some aspects of Helen Gill’s definition. The IoT devices are in the physical part where they are spatially distributed and networked. The data will be collected both across space and time. One main task of the project is to connect the sensors with the monitor so they can share information (i.e., networking). Finally, this data will be sent to MoonLight to monitor everything in real-time.</w:t>
       </w:r>
     </w:p>
     <w:p>
@@ -4457,15 +3952,7 @@
         <w:ind w:firstLine="0"/>
       </w:pPr>
       <w:r>
-        <w:t>For this project, IoT sensors (Thingy52) and a monitor (</w:t>
-      </w:r>
-      <w:proofErr w:type="spellStart"/>
-      <w:r>
-        <w:t>MoonLight</w:t>
-      </w:r>
-      <w:proofErr w:type="spellEnd"/>
-      <w:r>
-        <w:t xml:space="preserve">) are already provided. The resources will be studied and manipulated and, for the communication of these components, a middleware will be implemented. </w:t>
+        <w:t xml:space="preserve">For this project, IoT sensors (Thingy52) and a monitor (MoonLight) are already provided. The resources will be studied and manipulated and, for the communication of these components, a middleware will be implemented. </w:t>
       </w:r>
       <w:r>
         <w:t>This monitor will be capable of monito</w:t>
@@ -4483,15 +3970,7 @@
         <w:t xml:space="preserve">. </w:t>
       </w:r>
       <w:r>
-        <w:t xml:space="preserve">For the monitoring of </w:t>
-      </w:r>
-      <w:proofErr w:type="spellStart"/>
-      <w:r>
-        <w:t>spatio</w:t>
-      </w:r>
-      <w:proofErr w:type="spellEnd"/>
-      <w:r>
-        <w:t>-temporal properties</w:t>
+        <w:t>For the monitoring of spatio-temporal properties</w:t>
       </w:r>
       <w:r>
         <w:t>,</w:t>
@@ -4506,15 +3985,7 @@
         <w:t xml:space="preserve"> </w:t>
       </w:r>
       <w:r>
-        <w:t xml:space="preserve">STREL permits to specify the requirements and to monitor them over a </w:t>
-      </w:r>
-      <w:proofErr w:type="spellStart"/>
-      <w:r>
-        <w:t>spatio</w:t>
-      </w:r>
-      <w:proofErr w:type="spellEnd"/>
-      <w:r>
-        <w:t xml:space="preserve">-temporal trace. </w:t>
+        <w:t xml:space="preserve">STREL permits to specify the requirements and to monitor them over a spatio-temporal trace. </w:t>
       </w:r>
       <w:r>
         <w:br w:type="page"/>
@@ -4524,7 +3995,7 @@
       <w:pPr>
         <w:pStyle w:val="Ttulo1"/>
       </w:pPr>
-      <w:bookmarkStart w:id="1" w:name="_Toc95238648"/>
+      <w:bookmarkStart w:id="1" w:name="_Toc95319145"/>
       <w:r>
         <w:lastRenderedPageBreak/>
         <w:t>Competences</w:t>
@@ -4979,7 +4450,7 @@
       <w:pPr>
         <w:pStyle w:val="Ttulo1"/>
       </w:pPr>
-      <w:bookmarkStart w:id="2" w:name="_Toc95238649"/>
+      <w:bookmarkStart w:id="2" w:name="_Toc95319146"/>
       <w:r>
         <w:t>Objectives</w:t>
       </w:r>
@@ -4994,15 +4465,7 @@
         <w:t xml:space="preserve">The objective of this project is to implement a demonstration methodology </w:t>
       </w:r>
       <w:r>
-        <w:t xml:space="preserve">to monitor </w:t>
-      </w:r>
-      <w:proofErr w:type="spellStart"/>
-      <w:r>
-        <w:t>spatio</w:t>
-      </w:r>
-      <w:proofErr w:type="spellEnd"/>
-      <w:r>
-        <w:t>-temporal properties using logic-based specification languages. To achieve this objective there are some crucial steps to do first:</w:t>
+        <w:t>to monitor spatio-temporal properties using logic-based specification languages. To achieve this objective there are some crucial steps to do first:</w:t>
       </w:r>
     </w:p>
     <w:p>
@@ -5015,15 +4478,12 @@
         <w:spacing w:after="80"/>
         <w:ind w:left="1151" w:hanging="357"/>
       </w:pPr>
-      <w:proofErr w:type="spellStart"/>
       <w:r>
         <w:t>Analyze</w:t>
       </w:r>
-      <w:proofErr w:type="spellEnd"/>
       <w:r>
         <w:t xml:space="preserve"> and comprehend STREL and the </w:t>
       </w:r>
-      <w:proofErr w:type="spellStart"/>
       <w:r>
         <w:t>MoonLi</w:t>
       </w:r>
@@ -5031,11 +4491,7 @@
         <w:t>g</w:t>
       </w:r>
       <w:r>
-        <w:t>ht</w:t>
-      </w:r>
-      <w:proofErr w:type="spellEnd"/>
-      <w:r>
-        <w:t xml:space="preserve"> </w:t>
+        <w:t xml:space="preserve">ht </w:t>
       </w:r>
       <w:r>
         <w:t>monitor</w:t>
@@ -5123,7 +4579,7 @@
         <w:ind w:left="1151" w:hanging="357"/>
       </w:pPr>
       <w:r>
-        <w:t>Feed live data into moonlight and monitor.</w:t>
+        <w:t>Feed live data into moonlight and monitor</w:t>
       </w:r>
     </w:p>
     <w:p>
@@ -5141,7 +4597,7 @@
       <w:pPr>
         <w:pStyle w:val="Ttulo1"/>
       </w:pPr>
-      <w:bookmarkStart w:id="3" w:name="_Toc95238650"/>
+      <w:bookmarkStart w:id="3" w:name="_Toc95319147"/>
       <w:r>
         <w:lastRenderedPageBreak/>
         <w:t>Product specifications and requirements</w:t>
@@ -5160,7 +4616,7 @@
       <w:pPr>
         <w:pStyle w:val="Ttulo2"/>
       </w:pPr>
-      <w:bookmarkStart w:id="4" w:name="_Toc95238651"/>
+      <w:bookmarkStart w:id="4" w:name="_Toc95319148"/>
       <w:r>
         <w:t>Resources and materials</w:t>
       </w:r>
@@ -5287,11 +4743,9 @@
       <w:r>
         <w:t xml:space="preserve">, </w:t>
       </w:r>
-      <w:proofErr w:type="spellStart"/>
       <w:r>
         <w:t>color</w:t>
       </w:r>
-      <w:proofErr w:type="spellEnd"/>
       <w:r>
         <w:t xml:space="preserve"> and light intensity</w:t>
       </w:r>
@@ -5382,15 +4836,7 @@
         <w:t>: s</w:t>
       </w:r>
       <w:r>
-        <w:t xml:space="preserve">peaker for playing prestored samples, tones, or sound streamed over BLE (8 bit 8 kHz </w:t>
-      </w:r>
-      <w:proofErr w:type="spellStart"/>
-      <w:r>
-        <w:t>LoFi</w:t>
-      </w:r>
-      <w:proofErr w:type="spellEnd"/>
-      <w:r>
-        <w:t>)</w:t>
+        <w:t>peaker for playing prestored samples, tones, or sound streamed over BLE (8 bit 8 kHz LoFi)</w:t>
       </w:r>
       <w:r>
         <w:t xml:space="preserve"> and m</w:t>
@@ -5422,21 +4868,8 @@
         <w:spacing w:after="0" w:line="240" w:lineRule="auto"/>
       </w:pPr>
       <w:r>
-        <w:t xml:space="preserve">Battery, </w:t>
-      </w:r>
-      <w:proofErr w:type="spellStart"/>
-      <w:r>
-        <w:t>rechargable</w:t>
-      </w:r>
-      <w:proofErr w:type="spellEnd"/>
-      <w:r>
-        <w:t xml:space="preserve">, 1440 </w:t>
-      </w:r>
-      <w:proofErr w:type="spellStart"/>
-      <w:r>
-        <w:t>mAh</w:t>
-      </w:r>
-      <w:proofErr w:type="spellEnd"/>
+        <w:t>Battery, rechargable, 1440 mAh</w:t>
+      </w:r>
     </w:p>
     <w:p>
       <w:pPr>
@@ -5594,19 +5027,9 @@
       <w:pPr>
         <w:pStyle w:val="Ttulo4"/>
       </w:pPr>
-      <w:proofErr w:type="spellStart"/>
-      <w:r>
-        <w:t>Segger</w:t>
-      </w:r>
-      <w:proofErr w:type="spellEnd"/>
-      <w:r>
-        <w:t xml:space="preserve"> </w:t>
-      </w:r>
-      <w:proofErr w:type="spellStart"/>
-      <w:r>
-        <w:t>JLink</w:t>
-      </w:r>
-      <w:proofErr w:type="spellEnd"/>
+      <w:r>
+        <w:t>Segger JLink</w:t>
+      </w:r>
     </w:p>
     <w:p>
       <w:pPr>
@@ -5844,13 +5267,8 @@
       <w:pPr>
         <w:pStyle w:val="ParrafoNormal"/>
       </w:pPr>
-      <w:proofErr w:type="spellStart"/>
-      <w:r>
-        <w:t>Espressif’s</w:t>
-      </w:r>
-      <w:proofErr w:type="spellEnd"/>
-      <w:r>
-        <w:t xml:space="preserve"> ESP8266</w:t>
+      <w:r>
+        <w:t>Espressif’s ESP8266</w:t>
       </w:r>
       <w:r>
         <w:t xml:space="preserve"> ESP-01</w:t>
@@ -5902,15 +5320,7 @@
         <w:spacing w:after="0"/>
       </w:pPr>
       <w:r>
-        <w:t xml:space="preserve">802.11 b/g/n </w:t>
-      </w:r>
-      <w:proofErr w:type="spellStart"/>
-      <w:r>
-        <w:t>WiFi</w:t>
-      </w:r>
-      <w:proofErr w:type="spellEnd"/>
-      <w:r>
-        <w:t xml:space="preserve"> 2.4 GHz, support WPA/WPA2</w:t>
+        <w:t>802.11 b/g/n WiFi 2.4 GHz, support WPA/WPA2</w:t>
       </w:r>
     </w:p>
     <w:p>
@@ -5962,15 +5372,7 @@
         <w:spacing w:after="0"/>
       </w:pPr>
       <w:r>
-        <w:t xml:space="preserve">Deep sleep power &lt; 10uA, Power down leakage current &lt; 5 </w:t>
-      </w:r>
-      <w:proofErr w:type="spellStart"/>
-      <w:r>
-        <w:t>uA</w:t>
-      </w:r>
-      <w:proofErr w:type="spellEnd"/>
-      <w:r>
-        <w:t xml:space="preserve"> </w:t>
+        <w:t xml:space="preserve">Deep sleep power &lt; 10uA, Power down leakage current &lt; 5 uA </w:t>
       </w:r>
     </w:p>
     <w:p>
@@ -5983,13 +5385,8 @@
         <w:spacing w:after="0"/>
       </w:pPr>
       <w:r>
-        <w:t xml:space="preserve">Wake up and transmit packet in &lt; 2 </w:t>
-      </w:r>
-      <w:proofErr w:type="spellStart"/>
-      <w:r>
-        <w:t>ms</w:t>
-      </w:r>
-      <w:proofErr w:type="spellEnd"/>
+        <w:t>Wake up and transmit packet in &lt; 2 ms</w:t>
+      </w:r>
     </w:p>
     <w:p>
       <w:pPr>
@@ -6001,15 +5398,7 @@
         <w:spacing w:after="0"/>
       </w:pPr>
       <w:r>
-        <w:t xml:space="preserve">Standby power consumption of &lt; 1.0 </w:t>
-      </w:r>
-      <w:proofErr w:type="spellStart"/>
-      <w:r>
-        <w:t>mW</w:t>
-      </w:r>
-      <w:proofErr w:type="spellEnd"/>
-      <w:r>
-        <w:t xml:space="preserve"> (DTIM3)</w:t>
+        <w:t>Standby power consumption of &lt; 1.0 mW (DTIM3)</w:t>
       </w:r>
     </w:p>
     <w:p>
@@ -6022,15 +5411,7 @@
         <w:spacing w:after="0"/>
       </w:pPr>
       <w:r>
-        <w:t xml:space="preserve">+20 </w:t>
-      </w:r>
-      <w:proofErr w:type="spellStart"/>
-      <w:r>
-        <w:t>dBM</w:t>
-      </w:r>
-      <w:proofErr w:type="spellEnd"/>
-      <w:r>
-        <w:t xml:space="preserve"> output power in 802.11b</w:t>
+        <w:t>+20 dBM output power in 802.11b</w:t>
       </w:r>
     </w:p>
     <w:p>
@@ -6155,15 +5536,7 @@
         <w:t xml:space="preserve"> ESP-01</w:t>
       </w:r>
       <w:r>
-        <w:t xml:space="preserve"> </w:t>
-      </w:r>
-      <w:proofErr w:type="spellStart"/>
-      <w:r>
-        <w:t>WiFi</w:t>
-      </w:r>
-      <w:proofErr w:type="spellEnd"/>
-      <w:r>
-        <w:t xml:space="preserve"> </w:t>
+        <w:t xml:space="preserve"> WiFi </w:t>
       </w:r>
       <w:r>
         <w:t>board</w:t>
@@ -6203,23 +5576,10 @@
         <w:ind w:firstLine="0"/>
       </w:pPr>
       <w:r>
-        <w:t xml:space="preserve">The Zephyr projects are </w:t>
-      </w:r>
-      <w:proofErr w:type="spellStart"/>
-      <w:r>
-        <w:t>CMake</w:t>
-      </w:r>
-      <w:proofErr w:type="spellEnd"/>
-      <w:r>
-        <w:t xml:space="preserve">-based. </w:t>
-      </w:r>
-      <w:proofErr w:type="spellStart"/>
-      <w:r>
-        <w:t>CMake</w:t>
-      </w:r>
-      <w:proofErr w:type="spellEnd"/>
-      <w:r>
-        <w:t xml:space="preserve"> is an open-source, cross-platform family of tools designed to build, test and package software. </w:t>
+        <w:t xml:space="preserve">The Zephyr projects are CMake-based. </w:t>
+      </w:r>
+      <w:r>
+        <w:t xml:space="preserve">CMake is an open-source, cross-platform family of tools designed to build, test and package software. </w:t>
       </w:r>
     </w:p>
     <w:p>
@@ -6386,22 +5746,13 @@
         <w:fldChar w:fldCharType="end"/>
       </w:r>
       <w:r>
-        <w:t xml:space="preserve"> Zephyr and </w:t>
-      </w:r>
-      <w:proofErr w:type="spellStart"/>
-      <w:r>
-        <w:t>CMake</w:t>
-      </w:r>
-      <w:proofErr w:type="spellEnd"/>
-      <w:r>
-        <w:t xml:space="preserve"> logos</w:t>
+        <w:t xml:space="preserve"> Zephyr and CMake logos</w:t>
       </w:r>
     </w:p>
     <w:p>
       <w:pPr>
         <w:pStyle w:val="Ttulo4"/>
       </w:pPr>
-      <w:proofErr w:type="spellStart"/>
       <w:r>
         <w:t>Moon</w:t>
       </w:r>
@@ -6411,7 +5762,6 @@
       <w:r>
         <w:t>ight</w:t>
       </w:r>
-      <w:proofErr w:type="spellEnd"/>
     </w:p>
     <w:p>
       <w:pPr>
@@ -6423,39 +5773,7 @@
           <w:i/>
           <w:iCs/>
         </w:rPr>
-        <w:t>“</w:t>
-      </w:r>
-      <w:proofErr w:type="spellStart"/>
-      <w:r>
-        <w:rPr>
-          <w:i/>
-          <w:iCs/>
-        </w:rPr>
-        <w:t>MoonLight</w:t>
-      </w:r>
-      <w:proofErr w:type="spellEnd"/>
-      <w:r>
-        <w:rPr>
-          <w:i/>
-          <w:iCs/>
-        </w:rPr>
-        <w:t xml:space="preserve"> is a light-weight Java-tool for monitoring temporal, spatial and </w:t>
-      </w:r>
-      <w:proofErr w:type="spellStart"/>
-      <w:r>
-        <w:rPr>
-          <w:i/>
-          <w:iCs/>
-        </w:rPr>
-        <w:t>spatio</w:t>
-      </w:r>
-      <w:proofErr w:type="spellEnd"/>
-      <w:r>
-        <w:rPr>
-          <w:i/>
-          <w:iCs/>
-        </w:rPr>
-        <w:t>-temporal properties of distributed complex systems, as Cyber-Physical Systems and Collective Adaptive Systems”</w:t>
+        <w:t>“MoonLight is a light-weight Java-tool for monitoring temporal, spatial and spatio-temporal properties of distributed complex systems, as Cyber-Physical Systems and Collective Adaptive Systems”</w:t>
       </w:r>
       <w:r>
         <w:rPr>
@@ -6536,15 +5854,7 @@
         <w:t>IntelliJ IDEA is an Integrated Development Environment (IDE) for JVM languages</w:t>
       </w:r>
       <w:r>
-        <w:t xml:space="preserve">. It provides clever code completion, static code analysis and </w:t>
-      </w:r>
-      <w:proofErr w:type="spellStart"/>
-      <w:r>
-        <w:t>refactorings</w:t>
-      </w:r>
-      <w:proofErr w:type="spellEnd"/>
-      <w:r>
-        <w:t>, doing the routine and repetitive tasks automatically.</w:t>
+        <w:t>. It provides clever code completion, static code analysis and refactorings, doing the routine and repetitive tasks automatically.</w:t>
       </w:r>
     </w:p>
     <w:p>
@@ -6657,9 +5967,34 @@
     </w:p>
     <w:p>
       <w:pPr>
+        <w:pStyle w:val="Ttulo4"/>
+      </w:pPr>
+      <w:r>
+        <w:t>M</w:t>
+      </w:r>
+      <w:r>
+        <w:t>osqui</w:t>
+      </w:r>
+      <w:r>
+        <w:t>t</w:t>
+      </w:r>
+      <w:r>
+        <w:t xml:space="preserve">to broker </w:t>
+      </w:r>
+    </w:p>
+    <w:p>
+      <w:pPr>
+        <w:pStyle w:val="ParrafoNormal"/>
+      </w:pPr>
+      <w:r>
+        <w:t>Mosquitto is a lightweight open-source message broker. This is a suitable broker for this project and its IoT sensors.</w:t>
+      </w:r>
+    </w:p>
+    <w:p>
+      <w:pPr>
         <w:pStyle w:val="Ttulo2"/>
       </w:pPr>
-      <w:bookmarkStart w:id="6" w:name="_Toc95238652"/>
+      <w:bookmarkStart w:id="6" w:name="_Toc95319149"/>
       <w:r>
         <w:t>T</w:t>
       </w:r>
@@ -6699,11 +6034,9 @@
       <w:r>
         <w:t xml:space="preserve">SonarQube will be used to </w:t>
       </w:r>
-      <w:proofErr w:type="spellStart"/>
       <w:r>
         <w:t>analyze</w:t>
       </w:r>
-      <w:proofErr w:type="spellEnd"/>
       <w:r>
         <w:t>, detect bugs, vulnerabilities</w:t>
       </w:r>
@@ -6729,11 +6062,9 @@
       <w:r>
         <w:t xml:space="preserve">The monitoring method will be </w:t>
       </w:r>
-      <w:proofErr w:type="spellStart"/>
       <w:r>
         <w:t>analyzed</w:t>
       </w:r>
-      <w:proofErr w:type="spellEnd"/>
       <w:r>
         <w:t>, studied and evaluated to est</w:t>
       </w:r>
@@ -6754,7 +6085,6 @@
       <w:r>
         <w:t>GitHub continuous integration</w:t>
       </w:r>
-      <w:bookmarkStart w:id="7" w:name="_Toc95238653"/>
     </w:p>
     <w:p>
       <w:pPr>
@@ -6777,6 +6107,7 @@
       <w:pPr>
         <w:pStyle w:val="Ttulo2"/>
       </w:pPr>
+      <w:bookmarkStart w:id="7" w:name="_Toc95319150"/>
       <w:r>
         <w:t>Conditions for the implementation of the project</w:t>
       </w:r>
@@ -6794,7 +6125,7 @@
       <w:pPr>
         <w:pStyle w:val="Ttulo2"/>
       </w:pPr>
-      <w:bookmarkStart w:id="8" w:name="_Toc95238654"/>
+      <w:bookmarkStart w:id="8" w:name="_Toc95319151"/>
       <w:r>
         <w:t>Legal aspects</w:t>
       </w:r>
@@ -6843,7 +6174,7 @@
       <w:pPr>
         <w:pStyle w:val="Ttulo1"/>
       </w:pPr>
-      <w:bookmarkStart w:id="9" w:name="_Toc95238655"/>
+      <w:bookmarkStart w:id="9" w:name="_Toc95319152"/>
       <w:r>
         <w:lastRenderedPageBreak/>
         <w:t>Project information</w:t>
@@ -7193,7 +6524,7 @@
       <w:pPr>
         <w:pStyle w:val="Ttulo2"/>
       </w:pPr>
-      <w:bookmarkStart w:id="10" w:name="_Toc95238656"/>
+      <w:bookmarkStart w:id="10" w:name="_Toc95319153"/>
       <w:r>
         <w:t>Department</w:t>
       </w:r>
@@ -7212,13 +6543,8 @@
       <w:r>
         <w:t xml:space="preserve"> is held in </w:t>
       </w:r>
-      <w:proofErr w:type="spellStart"/>
-      <w:r>
-        <w:t>Technische</w:t>
-      </w:r>
-      <w:proofErr w:type="spellEnd"/>
-      <w:r>
-        <w:t xml:space="preserve"> Universität Wien</w:t>
+      <w:r>
+        <w:t>Technische Universität Wien</w:t>
       </w:r>
       <w:r>
         <w:t xml:space="preserve"> (TU Wien), </w:t>
@@ -7246,7 +6572,7 @@
       <w:pPr>
         <w:pStyle w:val="Ttulo2"/>
       </w:pPr>
-      <w:bookmarkStart w:id="11" w:name="_Toc95238657"/>
+      <w:bookmarkStart w:id="11" w:name="_Toc95319154"/>
       <w:r>
         <w:t>Tasks</w:t>
       </w:r>
@@ -7297,7 +6623,7 @@
       <w:pPr>
         <w:pStyle w:val="Ttulo3"/>
       </w:pPr>
-      <w:bookmarkStart w:id="12" w:name="_Toc95238658"/>
+      <w:bookmarkStart w:id="12" w:name="_Toc95319155"/>
       <w:r>
         <w:t>Use case</w:t>
       </w:r>
@@ -7357,14 +6683,12 @@
       <w:pPr>
         <w:pStyle w:val="Ttulo4"/>
       </w:pPr>
-      <w:proofErr w:type="spellStart"/>
       <w:r>
         <w:t>Domotic</w:t>
       </w:r>
       <w:r>
         <w:t>s</w:t>
       </w:r>
-      <w:proofErr w:type="spellEnd"/>
       <w:r>
         <w:t xml:space="preserve"> /</w:t>
       </w:r>
@@ -7804,21 +7128,11 @@
         <w:t xml:space="preserve">To specify </w:t>
       </w:r>
       <w:r>
-        <w:t xml:space="preserve">these </w:t>
-      </w:r>
-      <w:proofErr w:type="spellStart"/>
-      <w:r>
-        <w:t>spatio</w:t>
-      </w:r>
-      <w:proofErr w:type="spellEnd"/>
-      <w:r>
-        <w:t xml:space="preserve">-temporal </w:t>
-      </w:r>
-      <w:proofErr w:type="spellStart"/>
+        <w:t xml:space="preserve">these spatio-temporal </w:t>
+      </w:r>
       <w:r>
         <w:t>behaviors</w:t>
       </w:r>
-      <w:proofErr w:type="spellEnd"/>
       <w:r>
         <w:t xml:space="preserve"> in a formal and human-understandable specification language, the logic used is STREL. </w:t>
       </w:r>
@@ -7966,7 +7280,7 @@
       <w:pPr>
         <w:pStyle w:val="Ttulo3"/>
       </w:pPr>
-      <w:bookmarkStart w:id="13" w:name="_Toc95238659"/>
+      <w:bookmarkStart w:id="13" w:name="_Toc95319156"/>
       <w:r>
         <w:lastRenderedPageBreak/>
         <w:t>Communication</w:t>
@@ -8382,13 +7696,8 @@
         <w:t xml:space="preserve"> the middleware, it is converted to an “update”, the data class used in the online monitoring. </w:t>
       </w:r>
       <w:r>
-        <w:t xml:space="preserve">After the </w:t>
-      </w:r>
-      <w:proofErr w:type="spellStart"/>
-      <w:r>
-        <w:t>preprocessing</w:t>
-      </w:r>
-      <w:proofErr w:type="spellEnd"/>
+        <w:t>After the preprocessing</w:t>
+      </w:r>
       <w:r>
         <w:t>,</w:t>
       </w:r>
@@ -8409,7 +7718,7 @@
       <w:pPr>
         <w:pStyle w:val="Ttulo3"/>
       </w:pPr>
-      <w:bookmarkStart w:id="14" w:name="_Toc95238660"/>
+      <w:bookmarkStart w:id="14" w:name="_Toc95319157"/>
       <w:r>
         <w:t>MQTT prototype</w:t>
       </w:r>
@@ -8423,19 +7732,34 @@
         <w:pStyle w:val="ParrafoNormal"/>
       </w:pPr>
       <w:r>
-        <w:t xml:space="preserve">MQTT protocol will be in charge of transporting messages between the middleware, sensors and monitor. </w:t>
-      </w:r>
-      <w:r>
-        <w:t>This protocol uses the publish/subscribe architecture, the sensor’s role is publisher,</w:t>
-      </w:r>
-      <w:r>
-        <w:t xml:space="preserve"> the middleware has both roles,</w:t>
-      </w:r>
-      <w:r>
-        <w:t xml:space="preserve"> and the monitor is the subscriber. This is the </w:t>
-      </w:r>
-      <w:r>
-        <w:t>application’s UML sequence diagram:</w:t>
+        <w:t>MQTT protocol will be in charge of transporting messages between the middleware</w:t>
+      </w:r>
+      <w:r>
+        <w:t xml:space="preserve"> and sensors</w:t>
+      </w:r>
+      <w:r>
+        <w:t xml:space="preserve">. </w:t>
+      </w:r>
+      <w:r>
+        <w:t xml:space="preserve">This protocol uses the publish/subscribe architecture, the sensor’s role is </w:t>
+      </w:r>
+      <w:r>
+        <w:t>publisher,</w:t>
+      </w:r>
+      <w:r>
+        <w:t xml:space="preserve"> and the middleware is the subscriber</w:t>
+      </w:r>
+      <w:r>
+        <w:t>.</w:t>
+      </w:r>
+      <w:r>
+        <w:t xml:space="preserve"> The broker used in this project will be Mosquitto.</w:t>
+      </w:r>
+      <w:r>
+        <w:t xml:space="preserve"> This is the UML sequence diagram</w:t>
+      </w:r>
+      <w:r>
+        <w:t>:</w:t>
       </w:r>
     </w:p>
     <w:p>
@@ -8450,10 +7774,10 @@
           <w:noProof/>
         </w:rPr>
         <w:drawing>
-          <wp:inline distT="0" distB="0" distL="0" distR="0" wp14:anchorId="6C3C7701" wp14:editId="59EF3681">
-            <wp:extent cx="5382491" cy="1511451"/>
-            <wp:effectExtent l="0" t="0" r="8890" b="0"/>
-            <wp:docPr id="13" name="Imagen 13" descr="Diagrama&#10;&#10;Descripción generada automáticamente"/>
+          <wp:inline distT="0" distB="0" distL="0" distR="0" wp14:anchorId="17B0F9D6" wp14:editId="1AE1DEBE">
+            <wp:extent cx="4896997" cy="2330450"/>
+            <wp:effectExtent l="0" t="0" r="0" b="0"/>
+            <wp:docPr id="8" name="Imagen 8" descr="Diagrama&#10;&#10;Descripción generada automáticamente"/>
             <wp:cNvGraphicFramePr>
               <a:graphicFrameLocks xmlns:a="http://schemas.openxmlformats.org/drawingml/2006/main" noChangeAspect="1"/>
             </wp:cNvGraphicFramePr>
@@ -8461,23 +7785,36 @@
               <a:graphicData uri="http://schemas.openxmlformats.org/drawingml/2006/picture">
                 <pic:pic xmlns:pic="http://schemas.openxmlformats.org/drawingml/2006/picture">
                   <pic:nvPicPr>
-                    <pic:cNvPr id="13" name="Imagen 13" descr="Diagrama&#10;&#10;Descripción generada automáticamente"/>
-                    <pic:cNvPicPr/>
+                    <pic:cNvPr id="8" name="Imagen 8" descr="Diagrama&#10;&#10;Descripción generada automáticamente"/>
+                    <pic:cNvPicPr>
+                      <a:picLocks noChangeAspect="1" noChangeArrowheads="1"/>
+                    </pic:cNvPicPr>
                   </pic:nvPicPr>
                   <pic:blipFill>
-                    <a:blip r:embed="rId23"/>
+                    <a:blip r:embed="rId23">
+                      <a:extLst>
+                        <a:ext uri="{28A0092B-C50C-407E-A947-70E740481C1C}">
+                          <a14:useLocalDpi xmlns:a14="http://schemas.microsoft.com/office/drawing/2010/main" val="0"/>
+                        </a:ext>
+                      </a:extLst>
+                    </a:blip>
+                    <a:srcRect/>
                     <a:stretch>
                       <a:fillRect/>
                     </a:stretch>
                   </pic:blipFill>
-                  <pic:spPr>
+                  <pic:spPr bwMode="auto">
                     <a:xfrm>
                       <a:off x="0" y="0"/>
-                      <a:ext cx="5433374" cy="1525739"/>
+                      <a:ext cx="4904558" cy="2334048"/>
                     </a:xfrm>
                     <a:prstGeom prst="rect">
                       <a:avLst/>
                     </a:prstGeom>
+                    <a:noFill/>
+                    <a:ln>
+                      <a:noFill/>
+                    </a:ln>
                   </pic:spPr>
                 </pic:pic>
               </a:graphicData>
@@ -8551,7 +7888,7 @@
       <w:pPr>
         <w:pStyle w:val="Ttulo1"/>
       </w:pPr>
-      <w:bookmarkStart w:id="15" w:name="_Toc95238661"/>
+      <w:bookmarkStart w:id="15" w:name="_Toc95319158"/>
       <w:r>
         <w:lastRenderedPageBreak/>
         <w:t>Problems and solutions</w:t>
@@ -8670,63 +8007,54 @@
               <w:pStyle w:val="ParrafoNormal"/>
               <w:ind w:firstLine="0"/>
               <w:rPr>
-                <w:sz w:val="20"/>
-                <w:szCs w:val="22"/>
+                <w:szCs w:val="19"/>
               </w:rPr>
             </w:pPr>
             <w:r>
               <w:rPr>
-                <w:sz w:val="20"/>
-                <w:szCs w:val="22"/>
+                <w:szCs w:val="19"/>
               </w:rPr>
               <w:t>I started setting up the Zephyr development environment on Windows, but I got an error that I could</w:t>
             </w:r>
             <w:r>
               <w:rPr>
-                <w:sz w:val="20"/>
-                <w:szCs w:val="22"/>
+                <w:szCs w:val="19"/>
               </w:rPr>
               <w:t xml:space="preserve"> not</w:t>
             </w:r>
             <w:r>
               <w:rPr>
-                <w:sz w:val="20"/>
-                <w:szCs w:val="22"/>
+                <w:szCs w:val="19"/>
               </w:rPr>
               <w:t xml:space="preserve"> fix.</w:t>
             </w:r>
             <w:r>
               <w:rPr>
-                <w:sz w:val="20"/>
-                <w:szCs w:val="22"/>
+                <w:szCs w:val="19"/>
               </w:rPr>
               <w:t xml:space="preserve"> </w:t>
             </w:r>
             <w:r>
               <w:rPr>
-                <w:sz w:val="20"/>
-                <w:szCs w:val="22"/>
+                <w:szCs w:val="19"/>
               </w:rPr>
               <w:t xml:space="preserve"> </w:t>
             </w:r>
             <w:r>
               <w:rPr>
-                <w:sz w:val="20"/>
-                <w:szCs w:val="22"/>
+                <w:szCs w:val="19"/>
               </w:rPr>
               <w:t>Zephyr SDK is not available on Windows</w:t>
             </w:r>
             <w:r>
               <w:rPr>
-                <w:sz w:val="20"/>
-                <w:szCs w:val="22"/>
+                <w:szCs w:val="19"/>
               </w:rPr>
               <w:t>, although there is a tutorial to set up everything on Windows, I kept hitting obstacles and the initialization process was dragging on.</w:t>
             </w:r>
             <w:r>
               <w:rPr>
-                <w:sz w:val="20"/>
-                <w:szCs w:val="22"/>
+                <w:szCs w:val="19"/>
               </w:rPr>
               <w:t xml:space="preserve"> </w:t>
             </w:r>
@@ -8797,7 +8125,7 @@
       <w:pPr>
         <w:pStyle w:val="Ttulo1"/>
       </w:pPr>
-      <w:bookmarkStart w:id="16" w:name="_Toc95238662"/>
+      <w:bookmarkStart w:id="16" w:name="_Toc95319159"/>
       <w:r>
         <w:t>Conclusions</w:t>
       </w:r>
@@ -8934,18 +8262,10 @@
         <w:t xml:space="preserve"> </w:t>
       </w:r>
       <w:r>
-        <w:t xml:space="preserve">Prof. Ezio </w:t>
-      </w:r>
-      <w:proofErr w:type="spellStart"/>
-      <w:r>
-        <w:t>Bartocci</w:t>
-      </w:r>
-      <w:r>
-        <w:t>’s</w:t>
-      </w:r>
-      <w:proofErr w:type="spellEnd"/>
-      <w:r>
-        <w:t xml:space="preserve"> </w:t>
+        <w:t>Prof. Ezio Bartocci</w:t>
+      </w:r>
+      <w:r>
+        <w:t xml:space="preserve">’s </w:t>
       </w:r>
       <w:r>
         <w:t>IoT courses</w:t>
@@ -8979,7 +8299,7 @@
       <w:pPr>
         <w:pStyle w:val="Ttulo1"/>
       </w:pPr>
-      <w:bookmarkStart w:id="17" w:name="_Toc95238663"/>
+      <w:bookmarkStart w:id="17" w:name="_Toc95319160"/>
       <w:r>
         <w:t>Future developments of the project</w:t>
       </w:r>
@@ -8993,25 +8313,28 @@
         <w:t xml:space="preserve">At the moment I will start with the Thingy52 and </w:t>
       </w:r>
       <w:r>
-        <w:t xml:space="preserve">go climbing step by step until I reach all the objectives of the project. During this process I will have to </w:t>
-      </w:r>
-      <w:r>
-        <w:t xml:space="preserve">do </w:t>
-      </w:r>
-      <w:r>
-        <w:t>some thing</w:t>
-      </w:r>
-      <w:r>
-        <w:t>s</w:t>
-      </w:r>
-      <w:r>
-        <w:t xml:space="preserve"> that are</w:t>
-      </w:r>
-      <w:r>
-        <w:t xml:space="preserve"> not explained previously in the document and are</w:t>
-      </w:r>
-      <w:r>
-        <w:t xml:space="preserve"> remarkable:</w:t>
+        <w:t xml:space="preserve">go climbing step by step until I reach all the objectives of the project. </w:t>
+      </w:r>
+      <w:r>
+        <w:t>The project involves all the process</w:t>
+      </w:r>
+      <w:r>
+        <w:t>es</w:t>
+      </w:r>
+      <w:r>
+        <w:t xml:space="preserve"> from the hardware to the monitor</w:t>
+      </w:r>
+      <w:r>
+        <w:t xml:space="preserve"> but adding other use cases will do the project more complete. The domotics/office use case satisfies the knowledge and the interaction that I will gain with the hardware, however, the properties to analyse are </w:t>
+      </w:r>
+      <w:r>
+        <w:t>a bit poor. The temperature, humidity and air quality do not change much along space and time. For this reason</w:t>
+      </w:r>
+      <w:r>
+        <w:t>,</w:t>
+      </w:r>
+      <w:r>
+        <w:t xml:space="preserve"> it will be interesting to add another use case, for example:</w:t>
       </w:r>
     </w:p>
     <w:p>
@@ -9027,71 +8350,7 @@
           <w:b/>
           <w:bCs/>
         </w:rPr>
-        <w:t>Set up the mosquito broker</w:t>
-      </w:r>
-      <w:r>
-        <w:t xml:space="preserve">: </w:t>
-      </w:r>
-      <w:proofErr w:type="spellStart"/>
-      <w:r>
-        <w:t>Mosquitto</w:t>
-      </w:r>
-      <w:proofErr w:type="spellEnd"/>
-      <w:r>
-        <w:t xml:space="preserve"> is a </w:t>
-      </w:r>
-      <w:r>
-        <w:t xml:space="preserve">lightweight </w:t>
-      </w:r>
-      <w:r>
-        <w:t>open-source</w:t>
-      </w:r>
-      <w:r>
-        <w:t xml:space="preserve"> message broker</w:t>
-      </w:r>
-      <w:r>
-        <w:t xml:space="preserve">. </w:t>
-      </w:r>
-      <w:r>
-        <w:t xml:space="preserve">This is a suitable broker for this project and </w:t>
-      </w:r>
-      <w:r>
-        <w:t>its</w:t>
-      </w:r>
-      <w:r>
-        <w:t xml:space="preserve"> IoT sensors.</w:t>
-      </w:r>
-    </w:p>
-    <w:p>
-      <w:pPr>
-        <w:pStyle w:val="ParrafoNormal"/>
-        <w:numPr>
-          <w:ilvl w:val="0"/>
-          <w:numId w:val="20"/>
-        </w:numPr>
-      </w:pPr>
-      <w:r>
-        <w:rPr>
-          <w:b/>
-          <w:bCs/>
-        </w:rPr>
-        <w:t xml:space="preserve">Wiener </w:t>
-      </w:r>
-      <w:proofErr w:type="spellStart"/>
-      <w:r>
-        <w:rPr>
-          <w:b/>
-          <w:bCs/>
-        </w:rPr>
-        <w:t>Linien</w:t>
-      </w:r>
-      <w:proofErr w:type="spellEnd"/>
-      <w:r>
-        <w:rPr>
-          <w:b/>
-          <w:bCs/>
-        </w:rPr>
-        <w:t xml:space="preserve"> </w:t>
+        <w:t xml:space="preserve">Wiener Linien </w:t>
       </w:r>
       <w:r>
         <w:rPr>
@@ -9111,13 +8370,8 @@
         <w:t xml:space="preserve">: </w:t>
       </w:r>
       <w:r>
-        <w:t xml:space="preserve">Wiener </w:t>
-      </w:r>
-      <w:proofErr w:type="spellStart"/>
-      <w:r>
-        <w:t>Linien</w:t>
-      </w:r>
-      <w:proofErr w:type="spellEnd"/>
+        <w:t>Wiener Linien</w:t>
+      </w:r>
       <w:r>
         <w:t xml:space="preserve"> is the company that runs most of the public transit network in Vienna. </w:t>
       </w:r>
@@ -9156,7 +8410,7 @@
       <w:pPr>
         <w:pStyle w:val="Ttulo1"/>
       </w:pPr>
-      <w:bookmarkStart w:id="18" w:name="_Toc95238664"/>
+      <w:bookmarkStart w:id="18" w:name="_Toc95319161"/>
       <w:r>
         <w:lastRenderedPageBreak/>
         <w:t>C</w:t>
@@ -9254,7 +8508,7 @@
         <w:br w:type="page"/>
       </w:r>
     </w:p>
-    <w:bookmarkStart w:id="19" w:name="_Toc95238665" w:displacedByCustomXml="next"/>
+    <w:bookmarkStart w:id="19" w:name="_Toc95319162" w:displacedByCustomXml="next"/>
     <w:sdt>
       <w:sdtPr>
         <w:rPr>
@@ -10119,14 +9373,11 @@
                                 <w:calendar w:val="gregorian"/>
                               </w:date>
                             </w:sdtPr>
-                            <w:sdtEndPr/>
                             <w:sdtContent>
                               <w:p>
                                 <w:pPr>
                                   <w:rPr>
-                                    <w:color w:val="7F7F7F" w:themeColor="text1" w:themeTint="80"/>
-                                    <w:sz w:val="18"/>
-                                    <w:szCs w:val="18"/>
+                                    <w:color w:val="808080" w:themeColor="background1" w:themeShade="80"/>
                                   </w:rPr>
                                 </w:pPr>
                                 <w:r>
@@ -10135,19 +9386,11 @@
                                     <w:sz w:val="18"/>
                                     <w:szCs w:val="18"/>
                                   </w:rPr>
-                                  <w:t>RUNTIME VERIFICATION FOR SPATIO-TEMPORAL PROPERTIES (WITH AGGREGATED OPERATORS)</w:t>
+                                  <w:t>RUNTIME VERIFICATION FOR SPATIO-TEMPORAL PROPERTIES OVER IOT NETWORKS</w:t>
                                 </w:r>
                               </w:p>
                             </w:sdtContent>
                           </w:sdt>
-                          <w:p>
-                            <w:pPr>
-                              <w:jc w:val="right"/>
-                              <w:rPr>
-                                <w:color w:val="808080" w:themeColor="background1" w:themeShade="80"/>
-                              </w:rPr>
-                            </w:pPr>
-                          </w:p>
                         </w:txbxContent>
                       </wps:txbx>
                       <wps:bodyPr rot="0" spcFirstLastPara="0" vertOverflow="overflow" horzOverflow="overflow" vert="horz" wrap="square" lIns="91440" tIns="45720" rIns="91440" bIns="0" numCol="1" spcCol="0" rtlCol="0" fromWordArt="0" anchor="b" anchorCtr="0" forceAA="0" compatLnSpc="1">
@@ -10198,14 +9441,11 @@
                           <w:calendar w:val="gregorian"/>
                         </w:date>
                       </w:sdtPr>
-                      <w:sdtEndPr/>
                       <w:sdtContent>
                         <w:p>
                           <w:pPr>
                             <w:rPr>
-                              <w:color w:val="7F7F7F" w:themeColor="text1" w:themeTint="80"/>
-                              <w:sz w:val="18"/>
-                              <w:szCs w:val="18"/>
+                              <w:color w:val="808080" w:themeColor="background1" w:themeShade="80"/>
                             </w:rPr>
                           </w:pPr>
                           <w:r>
@@ -10214,19 +9454,11 @@
                               <w:sz w:val="18"/>
                               <w:szCs w:val="18"/>
                             </w:rPr>
-                            <w:t>RUNTIME VERIFICATION FOR SPATIO-TEMPORAL PROPERTIES (WITH AGGREGATED OPERATORS)</w:t>
+                            <w:t>RUNTIME VERIFICATION FOR SPATIO-TEMPORAL PROPERTIES OVER IOT NETWORKS</w:t>
                           </w:r>
                         </w:p>
                       </w:sdtContent>
                     </w:sdt>
-                    <w:p>
-                      <w:pPr>
-                        <w:jc w:val="right"/>
-                        <w:rPr>
-                          <w:color w:val="808080" w:themeColor="background1" w:themeShade="80"/>
-                        </w:rPr>
-                      </w:pPr>
-                    </w:p>
                   </w:txbxContent>
                 </v:textbox>
               </v:shape>
@@ -10276,13 +9508,8 @@
       <w:r>
         <w:t xml:space="preserve"> </w:t>
       </w:r>
-      <w:proofErr w:type="spellStart"/>
-      <w:r>
-        <w:t>MoonLight</w:t>
-      </w:r>
-      <w:proofErr w:type="spellEnd"/>
-      <w:r>
-        <w:t xml:space="preserve">: </w:t>
+      <w:r>
+        <w:t xml:space="preserve">MoonLight: </w:t>
       </w:r>
       <w:hyperlink r:id="rId1" w:history="1">
         <w:r>
@@ -10367,15 +9594,7 @@
         <w:sz w:val="18"/>
         <w:szCs w:val="18"/>
       </w:rPr>
-      <w:t>RUNTIME VERIFICATION FOR SPATIO-TEMPORAL PROPERTIES (WITH AGGREGATED OPERATORS)</w:t>
-    </w:r>
-    <w:r>
-      <w:rPr>
-        <w:color w:val="7F7F7F" w:themeColor="text1" w:themeTint="80"/>
-        <w:sz w:val="18"/>
-        <w:szCs w:val="18"/>
-      </w:rPr>
-      <w:t xml:space="preserve"> </w:t>
+      <w:t>RUNTIME VERIFICATION FOR SPATIO-TEMPORAL PROPERTIES OVER IOT NETWORKS</w:t>
     </w:r>
     <w:r>
       <w:rPr>
@@ -10434,7 +9653,7 @@
         <w:sz w:val="18"/>
         <w:szCs w:val="18"/>
       </w:rPr>
-      <w:t>PRODUCT SPECIFICATIONS AND REQUIREMENTS</w:t>
+      <w:t>DESCRIPTION</w:t>
     </w:r>
     <w:r>
       <w:rPr>
@@ -15299,7 +14518,7 @@
 
 <file path=customXml/item1.xml><?xml version="1.0" encoding="utf-8"?>
 <CoverPageProperties xmlns="http://schemas.microsoft.com/office/2006/coverPageProps">
-  <PublishDate>RUNTIME VERIFICATION FOR SPATIO-TEMPORAL PROPERTIES (WITH AGGREGATED OPERATORS)</PublishDate>
+  <PublishDate>RUNTIME VERIFICATION FOR SPATIO-TEMPORAL PROPERTIES OVER IOT NETWORKS</PublishDate>
   <Abstract/>
   <CompanyAddress/>
   <CompanyPhone/>

</xml_diff>